<commit_message>
commiting final documentation changes
</commit_message>
<xml_diff>
--- a/Documents/Documentation.docx
+++ b/Documents/Documentation.docx
@@ -569,6 +569,64 @@
           <w:sz w:val="24"/>
           <w:szCs w:val="24"/>
         </w:rPr>
+        <w:t>Blog page</w:t>
+      </w:r>
+    </w:p>
+    <w:p>
+      <w:pPr>
+        <w:rPr>
+          <w:sz w:val="24"/>
+          <w:szCs w:val="24"/>
+        </w:rPr>
+      </w:pPr>
+      <w:r>
+        <w:rPr>
+          <w:sz w:val="24"/>
+          <w:szCs w:val="24"/>
+        </w:rPr>
+        <w:t xml:space="preserve">For the blog page, I have opted for a minimalist design. Given the relatively subordinate role of the blog page within the </w:t>
+      </w:r>
+      <w:proofErr w:type="spellStart"/>
+      <w:r>
+        <w:rPr>
+          <w:sz w:val="24"/>
+          <w:szCs w:val="24"/>
+        </w:rPr>
+        <w:t>Visiple</w:t>
+      </w:r>
+      <w:proofErr w:type="spellEnd"/>
+      <w:r>
+        <w:rPr>
+          <w:sz w:val="24"/>
+          <w:szCs w:val="24"/>
+        </w:rPr>
+        <w:t xml:space="preserve"> website, I've employed a distinct style to emulate the appearance of a typical blog page while maintaining the primary design aesthetic of the website. The background has been rendered in a clean, unobtrusive white to ensure it does not compete with the blog posts. Although the option of incorporating a background blur for the blog sections exists, such a choice would necessitate an extensive overhaul of the page's overall design.</w:t>
+      </w:r>
+    </w:p>
+    <w:p>
+      <w:pPr>
+        <w:rPr>
+          <w:sz w:val="24"/>
+          <w:szCs w:val="24"/>
+        </w:rPr>
+      </w:pPr>
+    </w:p>
+    <w:p>
+      <w:pPr>
+        <w:rPr>
+          <w:b/>
+          <w:bCs/>
+          <w:sz w:val="24"/>
+          <w:szCs w:val="24"/>
+        </w:rPr>
+      </w:pPr>
+      <w:r>
+        <w:rPr>
+          <w:b/>
+          <w:bCs/>
+          <w:sz w:val="24"/>
+          <w:szCs w:val="24"/>
+        </w:rPr>
         <w:t>Contact</w:t>
       </w:r>
     </w:p>
@@ -696,19 +754,28 @@
     <w:p>
       <w:pPr>
         <w:rPr>
-          <w:b/>
-          <w:bCs/>
-          <w:sz w:val="24"/>
-          <w:szCs w:val="24"/>
-        </w:rPr>
-      </w:pPr>
-      <w:r>
-        <w:rPr>
-          <w:b/>
-          <w:bCs/>
-          <w:sz w:val="24"/>
-          <w:szCs w:val="24"/>
-        </w:rPr>
+          <w:sz w:val="24"/>
+          <w:szCs w:val="24"/>
+        </w:rPr>
+      </w:pPr>
+    </w:p>
+    <w:p>
+      <w:pPr>
+        <w:rPr>
+          <w:b/>
+          <w:bCs/>
+          <w:sz w:val="24"/>
+          <w:szCs w:val="24"/>
+        </w:rPr>
+      </w:pPr>
+      <w:r>
+        <w:rPr>
+          <w:b/>
+          <w:bCs/>
+          <w:sz w:val="24"/>
+          <w:szCs w:val="24"/>
+        </w:rPr>
+        <w:lastRenderedPageBreak/>
         <w:t xml:space="preserve">Footer </w:t>
       </w:r>
     </w:p>

</xml_diff>